<commit_message>
Format line spacing before subheadings  to 18
</commit_message>
<xml_diff>
--- a/goodreadsjuly2017.docx
+++ b/goodreadsjuly2017.docx
@@ -294,6 +294,7 @@
         <w:t xml:space="preserve"> </w:t>
       </w:r>
       <w:hyperlink r:id="rId8" w:history="1">
+        <w:proofErr w:type="spellStart"/>
         <w:r>
           <w:rPr>
             <w:rStyle w:val="Hyperlink"/>
@@ -303,13 +304,14 @@
           </w:rPr>
           <w:t>GitHub</w:t>
         </w:r>
+        <w:proofErr w:type="spellEnd"/>
       </w:hyperlink>
     </w:p>
     <w:p/>
     <w:p>
       <w:pPr>
         <w:pStyle w:val="Heading1"/>
-        <w:spacing w:before="240"/>
+        <w:spacing w:before="360"/>
         <w:rPr>
           <w:rFonts w:ascii="Helvetica" w:hAnsi="Helvetica"/>
           <w:color w:val="008080"/>
@@ -320,7 +322,16 @@
           <w:rFonts w:ascii="Helvetica" w:hAnsi="Helvetica"/>
           <w:color w:val="008080"/>
         </w:rPr>
-        <w:t>SKILLS</w:t>
+        <w:t>SK</w:t>
+      </w:r>
+      <w:bookmarkStart w:id="0" w:name="_GoBack"/>
+      <w:bookmarkEnd w:id="0"/>
+      <w:r>
+        <w:rPr>
+          <w:rFonts w:ascii="Helvetica" w:hAnsi="Helvetica"/>
+          <w:color w:val="008080"/>
+        </w:rPr>
+        <w:t>ILLS</w:t>
       </w:r>
     </w:p>
     <w:p>
@@ -419,7 +430,31 @@
         <w:spacing w:before="240"/>
       </w:pPr>
       <w:r>
-        <w:t>Technologies: NoSQL Google Datastore, Flask microframework, Bootstrap, REST</w:t>
+        <w:t xml:space="preserve">Technologies: </w:t>
+      </w:r>
+      <w:proofErr w:type="spellStart"/>
+      <w:r>
+        <w:t>NoSQL</w:t>
+      </w:r>
+      <w:proofErr w:type="spellEnd"/>
+      <w:r>
+        <w:t xml:space="preserve"> Google </w:t>
+      </w:r>
+      <w:proofErr w:type="spellStart"/>
+      <w:r>
+        <w:t>Datastore</w:t>
+      </w:r>
+      <w:proofErr w:type="spellEnd"/>
+      <w:r>
+        <w:t xml:space="preserve">, Flask </w:t>
+      </w:r>
+      <w:proofErr w:type="spellStart"/>
+      <w:r>
+        <w:t>microframework</w:t>
+      </w:r>
+      <w:proofErr w:type="spellEnd"/>
+      <w:r>
+        <w:t>, Bootstrap, REST</w:t>
       </w:r>
     </w:p>
     <w:p>
@@ -432,18 +467,35 @@
         <w:spacing w:before="240"/>
       </w:pPr>
       <w:r>
-        <w:t xml:space="preserve">Tools: Git, GitHub, JIRA, </w:t>
+        <w:t xml:space="preserve">Tools: </w:t>
+      </w:r>
+      <w:proofErr w:type="spellStart"/>
+      <w:r>
+        <w:t>Git</w:t>
+      </w:r>
+      <w:proofErr w:type="spellEnd"/>
+      <w:r>
+        <w:t xml:space="preserve">, </w:t>
+      </w:r>
+      <w:proofErr w:type="spellStart"/>
+      <w:r>
+        <w:t>GitHub</w:t>
+      </w:r>
+      <w:proofErr w:type="spellEnd"/>
+      <w:r>
+        <w:t xml:space="preserve">, JIRA, </w:t>
       </w:r>
       <w:r>
         <w:t>Google App Engine</w:t>
       </w:r>
-      <w:bookmarkStart w:id="0" w:name="_GoBack"/>
-      <w:bookmarkEnd w:id="0"/>
+      <w:r>
+        <w:t>, Agile methodologies</w:t>
+      </w:r>
     </w:p>
     <w:p>
       <w:pPr>
         <w:pStyle w:val="Heading1"/>
-        <w:spacing w:after="100" w:afterAutospacing="1"/>
+        <w:spacing w:before="360" w:after="100" w:afterAutospacing="1"/>
         <w:rPr>
           <w:rFonts w:ascii="Helvetica" w:hAnsi="Helvetica"/>
           <w:color w:val="008080"/>
@@ -536,11 +588,19 @@
           <w:rFonts w:ascii="Helvetica" w:hAnsi="Helvetica"/>
         </w:rPr>
       </w:pPr>
-      <w:r>
-        <w:rPr>
-          <w:rFonts w:ascii="Helvetica" w:hAnsi="Helvetica"/>
-        </w:rPr>
-        <w:t>Shopify site</w:t>
+      <w:proofErr w:type="spellStart"/>
+      <w:r>
+        <w:rPr>
+          <w:rFonts w:ascii="Helvetica" w:hAnsi="Helvetica"/>
+        </w:rPr>
+        <w:t>Shopify</w:t>
+      </w:r>
+      <w:proofErr w:type="spellEnd"/>
+      <w:r>
+        <w:rPr>
+          <w:rFonts w:ascii="Helvetica" w:hAnsi="Helvetica"/>
+        </w:rPr>
+        <w:t xml:space="preserve"> site</w:t>
       </w:r>
       <w:r>
         <w:rPr>
@@ -594,7 +654,7 @@
     <w:p>
       <w:pPr>
         <w:pStyle w:val="Heading1"/>
-        <w:spacing w:after="100" w:afterAutospacing="1"/>
+        <w:spacing w:before="360" w:after="100" w:afterAutospacing="1"/>
         <w:rPr>
           <w:rFonts w:ascii="Helvetica" w:hAnsi="Helvetica"/>
           <w:color w:val="008080"/>
@@ -834,7 +894,7 @@
         <w:rPr>
           <w:rFonts w:ascii="Helvetica" w:hAnsi="Helvetica"/>
         </w:rPr>
-        <w:t>Traveled around the world on three-month solo backpacking trip</w:t>
+        <w:t>Traveled the world on three-month solo backpacking trip</w:t>
       </w:r>
     </w:p>
     <w:p>
@@ -850,7 +910,23 @@
           <w:rFonts w:ascii="Helvetica" w:hAnsi="Helvetica"/>
           <w:color w:val="auto"/>
         </w:rPr>
-        <w:t>Cornerstone OnDemand, Product Manager</w:t>
+        <w:t xml:space="preserve">Cornerstone </w:t>
+      </w:r>
+      <w:proofErr w:type="spellStart"/>
+      <w:r>
+        <w:rPr>
+          <w:rFonts w:ascii="Helvetica" w:hAnsi="Helvetica"/>
+          <w:color w:val="auto"/>
+        </w:rPr>
+        <w:t>OnDemand</w:t>
+      </w:r>
+      <w:proofErr w:type="spellEnd"/>
+      <w:r>
+        <w:rPr>
+          <w:rFonts w:ascii="Helvetica" w:hAnsi="Helvetica"/>
+          <w:color w:val="auto"/>
+        </w:rPr>
+        <w:t>, Product Manager</w:t>
       </w:r>
       <w:r>
         <w:rPr>
@@ -967,7 +1043,19 @@
         <w:rPr>
           <w:rFonts w:ascii="Helvetica" w:hAnsi="Helvetica"/>
         </w:rPr>
-        <w:t>professionals find the right</w:t>
+        <w:t xml:space="preserve">professionals </w:t>
+      </w:r>
+      <w:r>
+        <w:rPr>
+          <w:rFonts w:ascii="Helvetica" w:hAnsi="Helvetica"/>
+        </w:rPr>
+        <w:t xml:space="preserve">to </w:t>
+      </w:r>
+      <w:r>
+        <w:rPr>
+          <w:rFonts w:ascii="Helvetica" w:hAnsi="Helvetica"/>
+        </w:rPr>
+        <w:t>find the right</w:t>
       </w:r>
       <w:r>
         <w:rPr>
@@ -1021,7 +1109,7 @@
         <w:rPr>
           <w:rFonts w:ascii="Helvetica" w:hAnsi="Helvetica"/>
         </w:rPr>
-        <w:t>among</w:t>
+        <w:t>on</w:t>
       </w:r>
       <w:r>
         <w:rPr>
@@ -1039,19 +1127,25 @@
         <w:rPr>
           <w:rFonts w:ascii="Helvetica" w:hAnsi="Helvetica"/>
         </w:rPr>
-        <w:t xml:space="preserve"> through hands </w:t>
+        <w:t xml:space="preserve"> </w:t>
+      </w:r>
+      <w:r>
+        <w:rPr>
+          <w:rFonts w:ascii="Helvetica" w:hAnsi="Helvetica"/>
+        </w:rPr>
+        <w:t xml:space="preserve">via </w:t>
+      </w:r>
+      <w:r>
+        <w:rPr>
+          <w:rFonts w:ascii="Helvetica" w:hAnsi="Helvetica"/>
+        </w:rPr>
+        <w:t xml:space="preserve">hands </w:t>
       </w:r>
       <w:r>
         <w:rPr>
           <w:rFonts w:ascii="Helvetica" w:hAnsi="Helvetica"/>
         </w:rPr>
         <w:t xml:space="preserve">on collaboration </w:t>
-      </w:r>
-      <w:r>
-        <w:rPr>
-          <w:rFonts w:ascii="Helvetica" w:hAnsi="Helvetica"/>
-        </w:rPr>
-        <w:t>while transitioning to Agile</w:t>
       </w:r>
     </w:p>
     <w:p>
@@ -1245,7 +1339,13 @@
         <w:rPr>
           <w:rFonts w:ascii="Helvetica" w:hAnsi="Helvetica"/>
         </w:rPr>
-        <w:t xml:space="preserve"> internal tools to automate and streamline tasks </w:t>
+        <w:t xml:space="preserve"> internal tools </w:t>
+      </w:r>
+      <w:r>
+        <w:rPr>
+          <w:rFonts w:ascii="Helvetica" w:hAnsi="Helvetica"/>
+        </w:rPr>
+        <w:t>manual task automation</w:t>
       </w:r>
     </w:p>
     <w:p>
@@ -1353,6 +1453,7 @@
     <w:p>
       <w:pPr>
         <w:pStyle w:val="Heading1"/>
+        <w:spacing w:before="360"/>
         <w:rPr>
           <w:rFonts w:ascii="Helvetica" w:hAnsi="Helvetica"/>
           <w:color w:val="008080"/>
@@ -1375,12 +1476,21 @@
           <w:color w:val="auto"/>
         </w:rPr>
       </w:pPr>
-      <w:r>
-        <w:rPr>
-          <w:rFonts w:ascii="Helvetica" w:hAnsi="Helvetica"/>
-          <w:color w:val="auto"/>
-        </w:rPr>
-        <w:t xml:space="preserve">Udacity </w:t>
+      <w:proofErr w:type="spellStart"/>
+      <w:r>
+        <w:rPr>
+          <w:rFonts w:ascii="Helvetica" w:hAnsi="Helvetica"/>
+          <w:color w:val="auto"/>
+        </w:rPr>
+        <w:t>Udacity</w:t>
+      </w:r>
+      <w:proofErr w:type="spellEnd"/>
+      <w:r>
+        <w:rPr>
+          <w:rFonts w:ascii="Helvetica" w:hAnsi="Helvetica"/>
+          <w:color w:val="auto"/>
+        </w:rPr>
+        <w:t xml:space="preserve"> </w:t>
       </w:r>
       <w:r>
         <w:rPr>
@@ -1537,8 +1647,16 @@
         <w:rPr>
           <w:rFonts w:ascii="Helvetica" w:hAnsi="Helvetica"/>
         </w:rPr>
-        <w:t>In-progress: Full-Stack Nanodegree</w:t>
-      </w:r>
+        <w:t xml:space="preserve">In-progress: Full-Stack </w:t>
+      </w:r>
+      <w:proofErr w:type="spellStart"/>
+      <w:r>
+        <w:rPr>
+          <w:rFonts w:ascii="Helvetica" w:hAnsi="Helvetica"/>
+        </w:rPr>
+        <w:t>Nanodegree</w:t>
+      </w:r>
+      <w:proofErr w:type="spellEnd"/>
     </w:p>
     <w:p>
       <w:pPr>
@@ -1555,8 +1673,16 @@
         <w:rPr>
           <w:rFonts w:ascii="Helvetica" w:hAnsi="Helvetica"/>
         </w:rPr>
-        <w:t>Completed: Intro to Programming Nanodegree</w:t>
-      </w:r>
+        <w:t xml:space="preserve">Completed: Intro to Programming </w:t>
+      </w:r>
+      <w:proofErr w:type="spellStart"/>
+      <w:r>
+        <w:rPr>
+          <w:rFonts w:ascii="Helvetica" w:hAnsi="Helvetica"/>
+        </w:rPr>
+        <w:t>Nanodegree</w:t>
+      </w:r>
+      <w:proofErr w:type="spellEnd"/>
     </w:p>
     <w:p>
       <w:pPr>
@@ -1655,20 +1781,6 @@
         </w:rPr>
         <w:t>ces</w:t>
       </w:r>
-      <w:r>
-        <w:rPr>
-          <w:rFonts w:ascii="Helvetica" w:hAnsi="Helvetica"/>
-        </w:rPr>
-        <w:t xml:space="preserve">  </w:t>
-      </w:r>
-    </w:p>
-    <w:p>
-      <w:pPr>
-        <w:pStyle w:val="ListParagraph"/>
-        <w:rPr>
-          <w:rFonts w:ascii="Helvetica" w:hAnsi="Helvetica"/>
-        </w:rPr>
-      </w:pPr>
     </w:p>
     <w:sectPr>
       <w:pgSz w:w="12240" w:h="15840"/>
@@ -3990,7 +4102,7 @@
 </file>
 
 <file path=customXml/itemProps1.xml><?xml version="1.0" encoding="utf-8"?>
-<ds:datastoreItem xmlns:ds="http://schemas.openxmlformats.org/officeDocument/2006/customXml" ds:itemID="{92FBCFA3-2760-B248-B5DC-B19647C64D38}">
+<ds:datastoreItem xmlns:ds="http://schemas.openxmlformats.org/officeDocument/2006/customXml" ds:itemID="{CE4E9541-CC30-3545-BA3D-8BD06C7B499C}">
   <ds:schemaRefs>
     <ds:schemaRef ds:uri="http://schemas.openxmlformats.org/officeDocument/2006/bibliography"/>
   </ds:schemaRefs>

</xml_diff>

<commit_message>
Made left and right margin size the same
</commit_message>
<xml_diff>
--- a/goodreadsjuly2017.docx
+++ b/goodreadsjuly2017.docx
@@ -305,7 +305,6 @@
         <w:t xml:space="preserve"> </w:t>
       </w:r>
       <w:hyperlink r:id="rId8" w:history="1">
-        <w:proofErr w:type="spellStart"/>
         <w:r>
           <w:rPr>
             <w:rStyle w:val="Hyperlink"/>
@@ -317,7 +316,6 @@
           </w:rPr>
           <w:t>GitHub</w:t>
         </w:r>
-        <w:proofErr w:type="spellEnd"/>
       </w:hyperlink>
       <w:r>
         <w:rPr>
@@ -349,7 +347,6 @@
         <w:t xml:space="preserve"> </w:t>
       </w:r>
       <w:hyperlink r:id="rId9" w:history="1">
-        <w:proofErr w:type="spellStart"/>
         <w:r>
           <w:rPr>
             <w:rStyle w:val="Hyperlink"/>
@@ -361,7 +358,6 @@
           </w:rPr>
           <w:t>Goodreads</w:t>
         </w:r>
-        <w:proofErr w:type="spellEnd"/>
       </w:hyperlink>
     </w:p>
     <w:p/>
@@ -381,6 +377,11 @@
         </w:rPr>
         <w:t>SKILLS</w:t>
       </w:r>
+    </w:p>
+    <w:p>
+      <w:pPr>
+        <w:spacing w:line="40" w:lineRule="exact"/>
+      </w:pPr>
     </w:p>
     <w:p>
       <w:pPr>
@@ -478,31 +479,7 @@
         <w:spacing w:before="240"/>
       </w:pPr>
       <w:r>
-        <w:t xml:space="preserve">Technologies: </w:t>
-      </w:r>
-      <w:proofErr w:type="spellStart"/>
-      <w:r>
-        <w:t>NoSQL</w:t>
-      </w:r>
-      <w:proofErr w:type="spellEnd"/>
-      <w:r>
-        <w:t xml:space="preserve"> Google </w:t>
-      </w:r>
-      <w:proofErr w:type="spellStart"/>
-      <w:r>
-        <w:t>Datastore</w:t>
-      </w:r>
-      <w:proofErr w:type="spellEnd"/>
-      <w:r>
-        <w:t xml:space="preserve">, Flask </w:t>
-      </w:r>
-      <w:proofErr w:type="spellStart"/>
-      <w:r>
-        <w:t>microframework</w:t>
-      </w:r>
-      <w:proofErr w:type="spellEnd"/>
-      <w:r>
-        <w:t xml:space="preserve">, </w:t>
+        <w:t xml:space="preserve">Technologies: NoSQL Google Datastore, Flask microframework, </w:t>
       </w:r>
       <w:r>
         <w:t xml:space="preserve">Jinja2, </w:t>
@@ -521,23 +498,7 @@
         <w:spacing w:before="240"/>
       </w:pPr>
       <w:r>
-        <w:t xml:space="preserve">Tools: </w:t>
-      </w:r>
-      <w:proofErr w:type="spellStart"/>
-      <w:r>
-        <w:t>Git</w:t>
-      </w:r>
-      <w:proofErr w:type="spellEnd"/>
-      <w:r>
-        <w:t xml:space="preserve">, </w:t>
-      </w:r>
-      <w:proofErr w:type="spellStart"/>
-      <w:r>
-        <w:t>GitHub</w:t>
-      </w:r>
-      <w:proofErr w:type="spellEnd"/>
-      <w:r>
-        <w:t xml:space="preserve">, JIRA, </w:t>
+        <w:t xml:space="preserve">Tools: Git, GitHub, JIRA, </w:t>
       </w:r>
       <w:r>
         <w:t>Google App Engine</w:t>
@@ -549,7 +510,7 @@
     <w:p>
       <w:pPr>
         <w:pStyle w:val="Heading1"/>
-        <w:spacing w:before="360" w:after="100" w:afterAutospacing="1"/>
+        <w:spacing w:before="360"/>
         <w:rPr>
           <w:rFonts w:ascii="Helvetica" w:hAnsi="Helvetica"/>
           <w:color w:val="008080"/>
@@ -633,7 +594,9 @@
     </w:p>
     <w:p>
       <w:pPr>
-        <w:jc w:val="center"/>
+        <w:tabs>
+          <w:tab w:val="left" w:pos="7031"/>
+        </w:tabs>
         <w:rPr>
           <w:rFonts w:ascii="Helvetica" w:hAnsi="Helvetica"/>
           <w:b/>
@@ -650,9 +613,12 @@
           <w:sz w:val="26"/>
           <w:szCs w:val="26"/>
         </w:rPr>
-        <w:fldChar w:fldCharType="begin"/>
-      </w:r>
-      <w:r>
+        <w:tab/>
+      </w:r>
+    </w:p>
+    <w:p>
+      <w:pPr>
+        <w:jc w:val="center"/>
         <w:rPr>
           <w:rFonts w:ascii="Helvetica" w:hAnsi="Helvetica"/>
           <w:b/>
@@ -660,8 +626,21 @@
           <w:sz w:val="26"/>
           <w:szCs w:val="26"/>
         </w:rPr>
-        <w:instrText>HYPERLINK "https://www.turquoiseminersco-op.com/" \o "https://www.turquoiseminersco-op.com/"</w:instrText>
-      </w:r>
+      </w:pPr>
+      <w:hyperlink r:id="rId10" w:tooltip="https://www.turquoiseminersco-op.com/" w:history="1">
+        <w:r>
+          <w:rPr>
+            <w:rStyle w:val="Hyperlink"/>
+            <w:rFonts w:ascii="Helvetica" w:hAnsi="Helvetica"/>
+            <w:b/>
+            <w:color w:val="000000" w:themeColor="text1"/>
+            <w:sz w:val="26"/>
+            <w:szCs w:val="26"/>
+            <w:u w:val="none"/>
+          </w:rPr>
+          <w:t>Shopify Storefront with Product Auction</w:t>
+        </w:r>
+      </w:hyperlink>
       <w:r>
         <w:rPr>
           <w:rFonts w:ascii="Helvetica" w:hAnsi="Helvetica"/>
@@ -670,6 +649,7 @@
           <w:sz w:val="26"/>
           <w:szCs w:val="26"/>
         </w:rPr>
+        <w:t xml:space="preserve"> </w:t>
       </w:r>
       <w:r>
         <w:rPr>
@@ -679,33 +659,27 @@
           <w:sz w:val="26"/>
           <w:szCs w:val="26"/>
         </w:rPr>
-        <w:fldChar w:fldCharType="separate"/>
-      </w:r>
-      <w:proofErr w:type="spellStart"/>
-      <w:r>
-        <w:rPr>
-          <w:rStyle w:val="Hyperlink"/>
+        <w:tab/>
+      </w:r>
+      <w:r>
+        <w:rPr>
           <w:rFonts w:ascii="Helvetica" w:hAnsi="Helvetica"/>
           <w:b/>
           <w:color w:val="000000" w:themeColor="text1"/>
           <w:sz w:val="26"/>
           <w:szCs w:val="26"/>
-          <w:u w:val="none"/>
-        </w:rPr>
-        <w:t>Shopify</w:t>
-      </w:r>
-      <w:proofErr w:type="spellEnd"/>
-      <w:r>
-        <w:rPr>
-          <w:rStyle w:val="Hyperlink"/>
+        </w:rPr>
+        <w:t xml:space="preserve">         </w:t>
+      </w:r>
+      <w:r>
+        <w:rPr>
           <w:rFonts w:ascii="Helvetica" w:hAnsi="Helvetica"/>
           <w:b/>
           <w:color w:val="000000" w:themeColor="text1"/>
           <w:sz w:val="26"/>
           <w:szCs w:val="26"/>
-          <w:u w:val="none"/>
-        </w:rPr>
-        <w:t xml:space="preserve"> Storefront with Product Auction</w:t>
+        </w:rPr>
+        <w:tab/>
       </w:r>
       <w:r>
         <w:rPr>
@@ -715,7 +689,7 @@
           <w:sz w:val="26"/>
           <w:szCs w:val="26"/>
         </w:rPr>
-        <w:fldChar w:fldCharType="end"/>
+        <w:tab/>
       </w:r>
       <w:r>
         <w:rPr>
@@ -725,7 +699,7 @@
           <w:sz w:val="26"/>
           <w:szCs w:val="26"/>
         </w:rPr>
-        <w:t xml:space="preserve"> </w:t>
+        <w:t xml:space="preserve">   </w:t>
       </w:r>
       <w:r>
         <w:rPr>
@@ -735,27 +709,6 @@
           <w:sz w:val="26"/>
           <w:szCs w:val="26"/>
         </w:rPr>
-        <w:tab/>
-      </w:r>
-      <w:r>
-        <w:rPr>
-          <w:rFonts w:ascii="Helvetica" w:hAnsi="Helvetica"/>
-          <w:b/>
-          <w:color w:val="000000" w:themeColor="text1"/>
-          <w:sz w:val="26"/>
-          <w:szCs w:val="26"/>
-        </w:rPr>
-        <w:tab/>
-      </w:r>
-      <w:r>
-        <w:rPr>
-          <w:rFonts w:ascii="Helvetica" w:hAnsi="Helvetica"/>
-          <w:b/>
-          <w:color w:val="000000" w:themeColor="text1"/>
-          <w:sz w:val="26"/>
-          <w:szCs w:val="26"/>
-        </w:rPr>
-        <w:tab/>
         <w:t>March 2017— June 2017</w:t>
       </w:r>
     </w:p>
@@ -793,8 +746,6 @@
         </w:rPr>
         <w:t xml:space="preserve"> design</w:t>
       </w:r>
-      <w:bookmarkStart w:id="0" w:name="_GoBack"/>
-      <w:bookmarkEnd w:id="0"/>
     </w:p>
     <w:p>
       <w:pPr>
@@ -808,7 +759,7 @@
           <w:szCs w:val="26"/>
         </w:rPr>
       </w:pPr>
-      <w:hyperlink r:id="rId10" w:history="1">
+      <w:hyperlink r:id="rId11" w:history="1">
         <w:r>
           <w:rPr>
             <w:rStyle w:val="Hyperlink"/>
@@ -937,7 +888,27 @@
           <w:szCs w:val="26"/>
         </w:rPr>
         <w:tab/>
-        <w:t xml:space="preserve">     January 2017 – March 2017</w:t>
+        <w:t xml:space="preserve">     </w:t>
+      </w:r>
+      <w:r>
+        <w:rPr>
+          <w:rFonts w:ascii="Helvetica" w:hAnsi="Helvetica"/>
+          <w:b/>
+          <w:color w:val="000000" w:themeColor="text1"/>
+          <w:sz w:val="26"/>
+          <w:szCs w:val="26"/>
+        </w:rPr>
+        <w:t xml:space="preserve">   </w:t>
+      </w:r>
+      <w:r>
+        <w:rPr>
+          <w:rFonts w:ascii="Helvetica" w:hAnsi="Helvetica"/>
+          <w:b/>
+          <w:color w:val="000000" w:themeColor="text1"/>
+          <w:sz w:val="26"/>
+          <w:szCs w:val="26"/>
+        </w:rPr>
+        <w:t>January 2017 – March 2017</w:t>
       </w:r>
     </w:p>
     <w:p>
@@ -974,23 +945,7 @@
           <w:rFonts w:ascii="Helvetica" w:hAnsi="Helvetica"/>
           <w:color w:val="000000" w:themeColor="text1"/>
         </w:rPr>
-        <w:t xml:space="preserve">app on Google App Engine using Python and Jinja2 </w:t>
-      </w:r>
-      <w:proofErr w:type="spellStart"/>
-      <w:r>
-        <w:rPr>
-          <w:rFonts w:ascii="Helvetica" w:hAnsi="Helvetica"/>
-          <w:color w:val="000000" w:themeColor="text1"/>
-        </w:rPr>
-        <w:t>templating</w:t>
-      </w:r>
-      <w:proofErr w:type="spellEnd"/>
-      <w:r>
-        <w:rPr>
-          <w:rFonts w:ascii="Helvetica" w:hAnsi="Helvetica"/>
-          <w:color w:val="000000" w:themeColor="text1"/>
-        </w:rPr>
-        <w:t xml:space="preserve"> </w:t>
+        <w:t xml:space="preserve">app on Google App Engine using Python and Jinja2 templating </w:t>
       </w:r>
     </w:p>
     <w:p>
@@ -1164,7 +1119,21 @@
           <w:rFonts w:ascii="Helvetica" w:hAnsi="Helvetica"/>
           <w:color w:val="auto"/>
         </w:rPr>
-        <w:t xml:space="preserve"> November</w:t>
+        <w:t xml:space="preserve"> </w:t>
+      </w:r>
+      <w:r>
+        <w:rPr>
+          <w:rFonts w:ascii="Helvetica" w:hAnsi="Helvetica"/>
+          <w:color w:val="auto"/>
+        </w:rPr>
+        <w:t xml:space="preserve">   </w:t>
+      </w:r>
+      <w:r>
+        <w:rPr>
+          <w:rFonts w:ascii="Helvetica" w:hAnsi="Helvetica"/>
+          <w:color w:val="auto"/>
+        </w:rPr>
+        <w:t>November</w:t>
       </w:r>
       <w:r>
         <w:rPr>
@@ -1267,23 +1236,7 @@
           <w:rFonts w:ascii="Helvetica" w:hAnsi="Helvetica"/>
           <w:color w:val="auto"/>
         </w:rPr>
-        <w:t xml:space="preserve">Cornerstone </w:t>
-      </w:r>
-      <w:proofErr w:type="spellStart"/>
-      <w:r>
-        <w:rPr>
-          <w:rFonts w:ascii="Helvetica" w:hAnsi="Helvetica"/>
-          <w:color w:val="auto"/>
-        </w:rPr>
-        <w:t>OnDemand</w:t>
-      </w:r>
-      <w:proofErr w:type="spellEnd"/>
-      <w:r>
-        <w:rPr>
-          <w:rFonts w:ascii="Helvetica" w:hAnsi="Helvetica"/>
-          <w:color w:val="auto"/>
-        </w:rPr>
-        <w:t>, Product Manager</w:t>
+        <w:t>Cornerstone OnDemand, Product Manager</w:t>
       </w:r>
       <w:r>
         <w:rPr>
@@ -1299,6 +1252,13 @@
         </w:rPr>
         <w:tab/>
         <w:t xml:space="preserve">   </w:t>
+      </w:r>
+      <w:r>
+        <w:rPr>
+          <w:rFonts w:ascii="Helvetica" w:hAnsi="Helvetica"/>
+          <w:color w:val="auto"/>
+        </w:rPr>
+        <w:t xml:space="preserve">  </w:t>
       </w:r>
       <w:r>
         <w:rPr>
@@ -1631,6 +1591,13 @@
           <w:rFonts w:ascii="Helvetica" w:hAnsi="Helvetica"/>
           <w:color w:val="auto"/>
         </w:rPr>
+        <w:t xml:space="preserve">  </w:t>
+      </w:r>
+      <w:r>
+        <w:rPr>
+          <w:rFonts w:ascii="Helvetica" w:hAnsi="Helvetica"/>
+          <w:color w:val="auto"/>
+        </w:rPr>
         <w:t>June 2012</w:t>
       </w:r>
       <w:r>
@@ -1734,7 +1701,21 @@
           <w:color w:val="auto"/>
         </w:rPr>
         <w:tab/>
-        <w:t xml:space="preserve"> June 2011</w:t>
+        <w:t xml:space="preserve"> </w:t>
+      </w:r>
+      <w:r>
+        <w:rPr>
+          <w:rFonts w:ascii="Helvetica" w:hAnsi="Helvetica"/>
+          <w:color w:val="auto"/>
+        </w:rPr>
+        <w:t xml:space="preserve">   </w:t>
+      </w:r>
+      <w:r>
+        <w:rPr>
+          <w:rFonts w:ascii="Helvetica" w:hAnsi="Helvetica"/>
+          <w:color w:val="auto"/>
+        </w:rPr>
+        <w:t>June 2011</w:t>
       </w:r>
       <w:r>
         <w:rPr>
@@ -1833,21 +1814,12 @@
           <w:color w:val="auto"/>
         </w:rPr>
       </w:pPr>
-      <w:proofErr w:type="spellStart"/>
-      <w:r>
-        <w:rPr>
-          <w:rFonts w:ascii="Helvetica" w:hAnsi="Helvetica"/>
-          <w:color w:val="auto"/>
-        </w:rPr>
-        <w:t>Udacity</w:t>
-      </w:r>
-      <w:proofErr w:type="spellEnd"/>
-      <w:r>
-        <w:rPr>
-          <w:rFonts w:ascii="Helvetica" w:hAnsi="Helvetica"/>
-          <w:color w:val="auto"/>
-        </w:rPr>
-        <w:t xml:space="preserve"> </w:t>
+      <w:r>
+        <w:rPr>
+          <w:rFonts w:ascii="Helvetica" w:hAnsi="Helvetica"/>
+          <w:color w:val="auto"/>
+        </w:rPr>
+        <w:t xml:space="preserve">Udacity </w:t>
       </w:r>
       <w:r>
         <w:rPr>
@@ -1986,7 +1958,21 @@
           <w:color w:val="auto"/>
         </w:rPr>
         <w:tab/>
-        <w:t xml:space="preserve">           2015 – 2017</w:t>
+        <w:t xml:space="preserve">           </w:t>
+      </w:r>
+      <w:r>
+        <w:rPr>
+          <w:rFonts w:ascii="Helvetica" w:hAnsi="Helvetica"/>
+          <w:color w:val="auto"/>
+        </w:rPr>
+        <w:t xml:space="preserve">   </w:t>
+      </w:r>
+      <w:r>
+        <w:rPr>
+          <w:rFonts w:ascii="Helvetica" w:hAnsi="Helvetica"/>
+          <w:color w:val="auto"/>
+        </w:rPr>
+        <w:t>2015 – 2017</w:t>
       </w:r>
     </w:p>
     <w:p>
@@ -2004,16 +1990,8 @@
         <w:rPr>
           <w:rFonts w:ascii="Helvetica" w:hAnsi="Helvetica"/>
         </w:rPr>
-        <w:t xml:space="preserve">In-progress: Full-Stack </w:t>
-      </w:r>
-      <w:proofErr w:type="spellStart"/>
-      <w:r>
-        <w:rPr>
-          <w:rFonts w:ascii="Helvetica" w:hAnsi="Helvetica"/>
-        </w:rPr>
-        <w:t>Nanodegree</w:t>
-      </w:r>
-      <w:proofErr w:type="spellEnd"/>
+        <w:t>In-progress: Full-Stack Nanodegree</w:t>
+      </w:r>
     </w:p>
     <w:p>
       <w:pPr>
@@ -2030,16 +2008,8 @@
         <w:rPr>
           <w:rFonts w:ascii="Helvetica" w:hAnsi="Helvetica"/>
         </w:rPr>
-        <w:t xml:space="preserve">Completed: Intro to Programming </w:t>
-      </w:r>
-      <w:proofErr w:type="spellStart"/>
-      <w:r>
-        <w:rPr>
-          <w:rFonts w:ascii="Helvetica" w:hAnsi="Helvetica"/>
-        </w:rPr>
-        <w:t>Nanodegree</w:t>
-      </w:r>
-      <w:proofErr w:type="spellEnd"/>
+        <w:t>Completed: Intro to Programming Nanodegree</w:t>
+      </w:r>
     </w:p>
     <w:p>
       <w:pPr>
@@ -2106,7 +2076,23 @@
           <w:color w:val="auto"/>
         </w:rPr>
         <w:tab/>
-        <w:t xml:space="preserve">  2007 – </w:t>
+        <w:t xml:space="preserve">  </w:t>
+      </w:r>
+      <w:r>
+        <w:rPr>
+          <w:rFonts w:ascii="Helvetica" w:hAnsi="Helvetica"/>
+          <w:color w:val="auto"/>
+        </w:rPr>
+        <w:t xml:space="preserve">  </w:t>
+      </w:r>
+      <w:bookmarkStart w:id="0" w:name="_GoBack"/>
+      <w:bookmarkEnd w:id="0"/>
+      <w:r>
+        <w:rPr>
+          <w:rFonts w:ascii="Helvetica" w:hAnsi="Helvetica"/>
+          <w:color w:val="auto"/>
+        </w:rPr>
+        <w:t xml:space="preserve">2007 – </w:t>
       </w:r>
       <w:r>
         <w:rPr>
@@ -2154,7 +2140,7 @@
     </w:p>
     <w:sectPr>
       <w:pgSz w:w="12240" w:h="15840"/>
-      <w:pgMar w:top="810" w:right="1080" w:bottom="630" w:left="900" w:header="720" w:footer="720" w:gutter="0"/>
+      <w:pgMar w:top="810" w:right="907" w:bottom="630" w:left="900" w:header="720" w:footer="720" w:gutter="0"/>
       <w:cols w:space="720"/>
       <w:docGrid w:linePitch="360"/>
     </w:sectPr>
@@ -4496,7 +4482,7 @@
 </file>
 
 <file path=customXml/itemProps1.xml><?xml version="1.0" encoding="utf-8"?>
-<ds:datastoreItem xmlns:ds="http://schemas.openxmlformats.org/officeDocument/2006/customXml" ds:itemID="{C3DE3F9C-CD9A-7345-994F-9B2F83DBF896}">
+<ds:datastoreItem xmlns:ds="http://schemas.openxmlformats.org/officeDocument/2006/customXml" ds:itemID="{750F0C7B-C8C9-484A-BC7C-752F30A15600}">
   <ds:schemaRefs>
     <ds:schemaRef ds:uri="http://schemas.openxmlformats.org/officeDocument/2006/bibliography"/>
   </ds:schemaRefs>

</xml_diff>

<commit_message>
Save before converting to PDF
</commit_message>
<xml_diff>
--- a/goodreadsjuly2017.docx
+++ b/goodreadsjuly2017.docx
@@ -305,6 +305,7 @@
         <w:t xml:space="preserve"> </w:t>
       </w:r>
       <w:hyperlink r:id="rId8" w:history="1">
+        <w:proofErr w:type="spellStart"/>
         <w:r>
           <w:rPr>
             <w:rStyle w:val="Hyperlink"/>
@@ -316,6 +317,7 @@
           </w:rPr>
           <w:t>GitHub</w:t>
         </w:r>
+        <w:proofErr w:type="spellEnd"/>
       </w:hyperlink>
       <w:r>
         <w:rPr>
@@ -347,6 +349,7 @@
         <w:t xml:space="preserve"> </w:t>
       </w:r>
       <w:hyperlink r:id="rId9" w:history="1">
+        <w:proofErr w:type="spellStart"/>
         <w:r>
           <w:rPr>
             <w:rStyle w:val="Hyperlink"/>
@@ -358,9 +361,11 @@
           </w:rPr>
           <w:t>Goodreads</w:t>
         </w:r>
+        <w:proofErr w:type="spellEnd"/>
       </w:hyperlink>
+      <w:bookmarkStart w:id="0" w:name="_GoBack"/>
+      <w:bookmarkEnd w:id="0"/>
     </w:p>
-    <w:p/>
     <w:p>
       <w:pPr>
         <w:pStyle w:val="Heading1"/>
@@ -391,9 +396,13 @@
           <w:numId w:val="10"/>
         </w:numPr>
         <w:spacing w:before="240"/>
-      </w:pPr>
-      <w:r>
-        <w:rPr>
+        <w:rPr>
+          <w:rFonts w:ascii="Helvetica" w:hAnsi="Helvetica"/>
+        </w:rPr>
+      </w:pPr>
+      <w:r>
+        <w:rPr>
+          <w:rFonts w:ascii="Helvetica" w:hAnsi="Helvetica"/>
           <w:noProof/>
         </w:rPr>
         <mc:AlternateContent>
@@ -460,12 +469,21 @@
         </mc:AlternateContent>
       </w:r>
       <w:r>
+        <w:rPr>
+          <w:rFonts w:ascii="Helvetica" w:hAnsi="Helvetica"/>
+        </w:rPr>
         <w:t>Languages</w:t>
       </w:r>
       <w:r>
+        <w:rPr>
+          <w:rFonts w:ascii="Helvetica" w:hAnsi="Helvetica"/>
+        </w:rPr>
         <w:t>: Python, JavaScript, HTML, CSS</w:t>
       </w:r>
       <w:r>
+        <w:rPr>
+          <w:rFonts w:ascii="Helvetica" w:hAnsi="Helvetica"/>
+        </w:rPr>
         <w:t xml:space="preserve">, SQL </w:t>
       </w:r>
     </w:p>
@@ -477,14 +495,68 @@
           <w:numId w:val="10"/>
         </w:numPr>
         <w:spacing w:before="240"/>
-      </w:pPr>
-      <w:r>
-        <w:t xml:space="preserve">Technologies: NoSQL Google Datastore, Flask microframework, </w:t>
-      </w:r>
-      <w:r>
+        <w:rPr>
+          <w:rFonts w:ascii="Helvetica" w:hAnsi="Helvetica"/>
+        </w:rPr>
+      </w:pPr>
+      <w:r>
+        <w:rPr>
+          <w:rFonts w:ascii="Helvetica" w:hAnsi="Helvetica"/>
+        </w:rPr>
+        <w:t xml:space="preserve">Technologies: </w:t>
+      </w:r>
+      <w:proofErr w:type="spellStart"/>
+      <w:r>
+        <w:rPr>
+          <w:rFonts w:ascii="Helvetica" w:hAnsi="Helvetica"/>
+        </w:rPr>
+        <w:t>NoSQL</w:t>
+      </w:r>
+      <w:proofErr w:type="spellEnd"/>
+      <w:r>
+        <w:rPr>
+          <w:rFonts w:ascii="Helvetica" w:hAnsi="Helvetica"/>
+        </w:rPr>
+        <w:t xml:space="preserve"> Google </w:t>
+      </w:r>
+      <w:proofErr w:type="spellStart"/>
+      <w:r>
+        <w:rPr>
+          <w:rFonts w:ascii="Helvetica" w:hAnsi="Helvetica"/>
+        </w:rPr>
+        <w:t>Datastore</w:t>
+      </w:r>
+      <w:proofErr w:type="spellEnd"/>
+      <w:r>
+        <w:rPr>
+          <w:rFonts w:ascii="Helvetica" w:hAnsi="Helvetica"/>
+        </w:rPr>
+        <w:t xml:space="preserve">, Flask </w:t>
+      </w:r>
+      <w:proofErr w:type="spellStart"/>
+      <w:r>
+        <w:rPr>
+          <w:rFonts w:ascii="Helvetica" w:hAnsi="Helvetica"/>
+        </w:rPr>
+        <w:t>microframework</w:t>
+      </w:r>
+      <w:proofErr w:type="spellEnd"/>
+      <w:r>
+        <w:rPr>
+          <w:rFonts w:ascii="Helvetica" w:hAnsi="Helvetica"/>
+        </w:rPr>
+        <w:t xml:space="preserve">, </w:t>
+      </w:r>
+      <w:r>
+        <w:rPr>
+          <w:rFonts w:ascii="Helvetica" w:hAnsi="Helvetica"/>
+        </w:rPr>
         <w:t xml:space="preserve">Jinja2, </w:t>
       </w:r>
       <w:r>
+        <w:rPr>
+          <w:rFonts w:ascii="Helvetica" w:hAnsi="Helvetica"/>
+        </w:rPr>
         <w:t>Bootstrap, REST</w:t>
       </w:r>
     </w:p>
@@ -496,14 +568,54 @@
           <w:numId w:val="10"/>
         </w:numPr>
         <w:spacing w:before="240"/>
-      </w:pPr>
-      <w:r>
-        <w:t xml:space="preserve">Tools: Git, GitHub, JIRA, </w:t>
-      </w:r>
-      <w:r>
+        <w:rPr>
+          <w:rFonts w:ascii="Helvetica" w:hAnsi="Helvetica"/>
+        </w:rPr>
+      </w:pPr>
+      <w:r>
+        <w:rPr>
+          <w:rFonts w:ascii="Helvetica" w:hAnsi="Helvetica"/>
+        </w:rPr>
+        <w:t xml:space="preserve">Tools: </w:t>
+      </w:r>
+      <w:proofErr w:type="spellStart"/>
+      <w:r>
+        <w:rPr>
+          <w:rFonts w:ascii="Helvetica" w:hAnsi="Helvetica"/>
+        </w:rPr>
+        <w:t>Git</w:t>
+      </w:r>
+      <w:proofErr w:type="spellEnd"/>
+      <w:r>
+        <w:rPr>
+          <w:rFonts w:ascii="Helvetica" w:hAnsi="Helvetica"/>
+        </w:rPr>
+        <w:t xml:space="preserve">, </w:t>
+      </w:r>
+      <w:proofErr w:type="spellStart"/>
+      <w:r>
+        <w:rPr>
+          <w:rFonts w:ascii="Helvetica" w:hAnsi="Helvetica"/>
+        </w:rPr>
+        <w:t>GitHub</w:t>
+      </w:r>
+      <w:proofErr w:type="spellEnd"/>
+      <w:r>
+        <w:rPr>
+          <w:rFonts w:ascii="Helvetica" w:hAnsi="Helvetica"/>
+        </w:rPr>
+        <w:t xml:space="preserve">, JIRA, </w:t>
+      </w:r>
+      <w:r>
+        <w:rPr>
+          <w:rFonts w:ascii="Helvetica" w:hAnsi="Helvetica"/>
+        </w:rPr>
         <w:t>Google App Engine</w:t>
       </w:r>
       <w:r>
+        <w:rPr>
+          <w:rFonts w:ascii="Helvetica" w:hAnsi="Helvetica"/>
+        </w:rPr>
         <w:t>, Agile methodologies</w:t>
       </w:r>
     </w:p>
@@ -628,6 +740,7 @@
         </w:rPr>
       </w:pPr>
       <w:hyperlink r:id="rId10" w:tooltip="https://www.turquoiseminersco-op.com/" w:history="1">
+        <w:proofErr w:type="spellStart"/>
         <w:r>
           <w:rPr>
             <w:rStyle w:val="Hyperlink"/>
@@ -638,7 +751,20 @@
             <w:szCs w:val="26"/>
             <w:u w:val="none"/>
           </w:rPr>
-          <w:t>Shopify Storefront with Product Auction</w:t>
+          <w:t>Shopify</w:t>
+        </w:r>
+        <w:proofErr w:type="spellEnd"/>
+        <w:r>
+          <w:rPr>
+            <w:rStyle w:val="Hyperlink"/>
+            <w:rFonts w:ascii="Helvetica" w:hAnsi="Helvetica"/>
+            <w:b/>
+            <w:color w:val="000000" w:themeColor="text1"/>
+            <w:sz w:val="26"/>
+            <w:szCs w:val="26"/>
+            <w:u w:val="none"/>
+          </w:rPr>
+          <w:t xml:space="preserve"> Storefront with Product Auction</w:t>
         </w:r>
       </w:hyperlink>
       <w:r>
@@ -945,7 +1071,23 @@
           <w:rFonts w:ascii="Helvetica" w:hAnsi="Helvetica"/>
           <w:color w:val="000000" w:themeColor="text1"/>
         </w:rPr>
-        <w:t xml:space="preserve">app on Google App Engine using Python and Jinja2 templating </w:t>
+        <w:t xml:space="preserve">app on Google App Engine using Python and Jinja2 </w:t>
+      </w:r>
+      <w:proofErr w:type="spellStart"/>
+      <w:r>
+        <w:rPr>
+          <w:rFonts w:ascii="Helvetica" w:hAnsi="Helvetica"/>
+          <w:color w:val="000000" w:themeColor="text1"/>
+        </w:rPr>
+        <w:t>templating</w:t>
+      </w:r>
+      <w:proofErr w:type="spellEnd"/>
+      <w:r>
+        <w:rPr>
+          <w:rFonts w:ascii="Helvetica" w:hAnsi="Helvetica"/>
+          <w:color w:val="000000" w:themeColor="text1"/>
+        </w:rPr>
+        <w:t xml:space="preserve"> </w:t>
       </w:r>
     </w:p>
     <w:p>
@@ -1236,7 +1378,23 @@
           <w:rFonts w:ascii="Helvetica" w:hAnsi="Helvetica"/>
           <w:color w:val="auto"/>
         </w:rPr>
-        <w:t>Cornerstone OnDemand, Product Manager</w:t>
+        <w:t xml:space="preserve">Cornerstone </w:t>
+      </w:r>
+      <w:proofErr w:type="spellStart"/>
+      <w:r>
+        <w:rPr>
+          <w:rFonts w:ascii="Helvetica" w:hAnsi="Helvetica"/>
+          <w:color w:val="auto"/>
+        </w:rPr>
+        <w:t>OnDemand</w:t>
+      </w:r>
+      <w:proofErr w:type="spellEnd"/>
+      <w:r>
+        <w:rPr>
+          <w:rFonts w:ascii="Helvetica" w:hAnsi="Helvetica"/>
+          <w:color w:val="auto"/>
+        </w:rPr>
+        <w:t>, Product Manager</w:t>
       </w:r>
       <w:r>
         <w:rPr>
@@ -1767,13 +1925,31 @@
         <w:rPr>
           <w:rFonts w:ascii="Helvetica" w:hAnsi="Helvetica"/>
         </w:rPr>
-        <w:t>Acquired and developed hundreds</w:t>
-      </w:r>
-      <w:r>
-        <w:rPr>
-          <w:rFonts w:ascii="Helvetica" w:hAnsi="Helvetica"/>
-        </w:rPr>
-        <w:t xml:space="preserve"> of new accounts for </w:t>
+        <w:t xml:space="preserve">Acquired and developed </w:t>
+      </w:r>
+      <w:r>
+        <w:rPr>
+          <w:rFonts w:ascii="Helvetica" w:hAnsi="Helvetica"/>
+        </w:rPr>
+        <w:t>250</w:t>
+      </w:r>
+      <w:r>
+        <w:rPr>
+          <w:rFonts w:ascii="Helvetica" w:hAnsi="Helvetica"/>
+        </w:rPr>
+        <w:t xml:space="preserve"> new </w:t>
+      </w:r>
+      <w:r>
+        <w:rPr>
+          <w:rFonts w:ascii="Helvetica" w:hAnsi="Helvetica"/>
+        </w:rPr>
+        <w:t xml:space="preserve">buyer </w:t>
+      </w:r>
+      <w:r>
+        <w:rPr>
+          <w:rFonts w:ascii="Helvetica" w:hAnsi="Helvetica"/>
+        </w:rPr>
+        <w:t xml:space="preserve">accounts for </w:t>
       </w:r>
       <w:r>
         <w:rPr>
@@ -1814,12 +1990,21 @@
           <w:color w:val="auto"/>
         </w:rPr>
       </w:pPr>
-      <w:r>
-        <w:rPr>
-          <w:rFonts w:ascii="Helvetica" w:hAnsi="Helvetica"/>
-          <w:color w:val="auto"/>
-        </w:rPr>
-        <w:t xml:space="preserve">Udacity </w:t>
+      <w:proofErr w:type="spellStart"/>
+      <w:r>
+        <w:rPr>
+          <w:rFonts w:ascii="Helvetica" w:hAnsi="Helvetica"/>
+          <w:color w:val="auto"/>
+        </w:rPr>
+        <w:t>Udacity</w:t>
+      </w:r>
+      <w:proofErr w:type="spellEnd"/>
+      <w:r>
+        <w:rPr>
+          <w:rFonts w:ascii="Helvetica" w:hAnsi="Helvetica"/>
+          <w:color w:val="auto"/>
+        </w:rPr>
+        <w:t xml:space="preserve"> </w:t>
       </w:r>
       <w:r>
         <w:rPr>
@@ -1990,29 +2175,19 @@
         <w:rPr>
           <w:rFonts w:ascii="Helvetica" w:hAnsi="Helvetica"/>
         </w:rPr>
-        <w:t>In-progress: Full-Stack Nanodegree</w:t>
-      </w:r>
+        <w:t xml:space="preserve">In-progress: Full-Stack </w:t>
+      </w:r>
+      <w:proofErr w:type="spellStart"/>
+      <w:r>
+        <w:rPr>
+          <w:rFonts w:ascii="Helvetica" w:hAnsi="Helvetica"/>
+        </w:rPr>
+        <w:t>Nanodegree</w:t>
+      </w:r>
+      <w:proofErr w:type="spellEnd"/>
     </w:p>
     <w:p>
       <w:pPr>
-        <w:pStyle w:val="ListParagraph"/>
-        <w:numPr>
-          <w:ilvl w:val="0"/>
-          <w:numId w:val="7"/>
-        </w:numPr>
-        <w:rPr>
-          <w:rFonts w:ascii="Helvetica" w:hAnsi="Helvetica"/>
-        </w:rPr>
-      </w:pPr>
-      <w:r>
-        <w:rPr>
-          <w:rFonts w:ascii="Helvetica" w:hAnsi="Helvetica"/>
-        </w:rPr>
-        <w:t>Completed: Intro to Programming Nanodegree</w:t>
-      </w:r>
-    </w:p>
-    <w:p>
-      <w:pPr>
         <w:pStyle w:val="Heading2"/>
         <w:rPr>
           <w:rFonts w:ascii="Helvetica" w:hAnsi="Helvetica"/>
@@ -2024,7 +2199,6 @@
           <w:rFonts w:ascii="Helvetica" w:hAnsi="Helvetica"/>
           <w:color w:val="auto"/>
         </w:rPr>
-        <w:lastRenderedPageBreak/>
         <w:t>New York University</w:t>
       </w:r>
       <w:r>
@@ -2085,8 +2259,6 @@
         </w:rPr>
         <w:t xml:space="preserve">  </w:t>
       </w:r>
-      <w:bookmarkStart w:id="0" w:name="_GoBack"/>
-      <w:bookmarkEnd w:id="0"/>
       <w:r>
         <w:rPr>
           <w:rFonts w:ascii="Helvetica" w:hAnsi="Helvetica"/>
@@ -4482,7 +4654,7 @@
 </file>
 
 <file path=customXml/itemProps1.xml><?xml version="1.0" encoding="utf-8"?>
-<ds:datastoreItem xmlns:ds="http://schemas.openxmlformats.org/officeDocument/2006/customXml" ds:itemID="{750F0C7B-C8C9-484A-BC7C-752F30A15600}">
+<ds:datastoreItem xmlns:ds="http://schemas.openxmlformats.org/officeDocument/2006/customXml" ds:itemID="{C2954106-82D3-4049-B148-3FFB49571718}">
   <ds:schemaRefs>
     <ds:schemaRef ds:uri="http://schemas.openxmlformats.org/officeDocument/2006/bibliography"/>
   </ds:schemaRefs>

</xml_diff>

<commit_message>
Commit before reorg JOOR positions
</commit_message>
<xml_diff>
--- a/goodreadsjuly2017.docx
+++ b/goodreadsjuly2017.docx
@@ -7,8 +7,8 @@
         <w:rPr>
           <w:rFonts w:ascii="Helvetica" w:hAnsi="Helvetica"/>
           <w:color w:val="008080"/>
-          <w:sz w:val="22"/>
-          <w:szCs w:val="22"/>
+          <w:sz w:val="26"/>
+          <w:szCs w:val="26"/>
         </w:rPr>
       </w:pPr>
       <w:r>
@@ -16,8 +16,8 @@
           <w:rFonts w:ascii="Helvetica" w:hAnsi="Helvetica"/>
           <w:noProof/>
           <w:color w:val="368081"/>
-          <w:sz w:val="22"/>
-          <w:szCs w:val="22"/>
+          <w:sz w:val="26"/>
+          <w:szCs w:val="26"/>
         </w:rPr>
         <mc:AlternateContent>
           <mc:Choice Requires="wps">
@@ -145,122 +145,95 @@
           </mc:Fallback>
         </mc:AlternateContent>
       </w:r>
-      <w:r>
-        <w:rPr>
-          <w:rFonts w:ascii="Helvetica" w:hAnsi="Helvetica"/>
-          <w:noProof/>
+      <w:bookmarkStart w:id="0" w:name="_GoBack"/>
+      <w:bookmarkEnd w:id="0"/>
+      <w:r>
+        <w:rPr>
+          <w:rFonts w:ascii="Helvetica" w:hAnsi="Helvetica"/>
+          <w:color w:val="008080"/>
+          <w:sz w:val="26"/>
+          <w:szCs w:val="26"/>
+        </w:rPr>
+        <w:t xml:space="preserve"> </w:t>
+      </w:r>
+      <w:r>
+        <w:rPr>
+          <w:rFonts w:ascii="Helvetica" w:hAnsi="Helvetica"/>
+          <w:color w:val="008080"/>
+          <w:sz w:val="26"/>
+          <w:szCs w:val="26"/>
+        </w:rPr>
+        <w:t>sarahcaplan@gmail.com</w:t>
+      </w:r>
+      <w:r>
+        <w:rPr>
+          <w:rFonts w:ascii="Helvetica" w:hAnsi="Helvetica"/>
+          <w:color w:val="008080"/>
+          <w:sz w:val="26"/>
+          <w:szCs w:val="26"/>
+        </w:rPr>
+        <w:t xml:space="preserve"> </w:t>
+      </w:r>
+      <w:r>
+        <w:rPr>
+          <w:rFonts w:ascii="Helvetica" w:hAnsi="Helvetica"/>
+          <w:color w:val="008080"/>
+          <w:sz w:val="26"/>
+          <w:szCs w:val="26"/>
+        </w:rPr>
+        <w:sym w:font="Symbol" w:char="F0B7"/>
+      </w:r>
+      <w:r>
+        <w:rPr>
+          <w:rFonts w:ascii="Helvetica" w:hAnsi="Helvetica"/>
+          <w:color w:val="008080"/>
+          <w:sz w:val="26"/>
+          <w:szCs w:val="26"/>
+        </w:rPr>
+        <w:t xml:space="preserve"> </w:t>
+      </w:r>
+      <w:r>
+        <w:rPr>
+          <w:rFonts w:ascii="Helvetica" w:hAnsi="Helvetica"/>
+          <w:color w:val="008080"/>
+          <w:sz w:val="26"/>
+          <w:szCs w:val="26"/>
+        </w:rPr>
+        <w:t>505-239-</w:t>
+      </w:r>
+      <w:r>
+        <w:rPr>
+          <w:rFonts w:ascii="Helvetica" w:hAnsi="Helvetica"/>
           <w:color w:val="368081"/>
-          <w:sz w:val="22"/>
-          <w:szCs w:val="22"/>
-        </w:rPr>
-        <w:t>Albuquerque</w:t>
-      </w:r>
-      <w:r>
-        <w:rPr>
-          <w:rFonts w:ascii="Helvetica" w:hAnsi="Helvetica"/>
-          <w:noProof/>
-          <w:color w:val="008080"/>
-          <w:sz w:val="22"/>
-          <w:szCs w:val="22"/>
-        </w:rPr>
-        <w:t xml:space="preserve">, NM </w:t>
-      </w:r>
-      <w:r>
-        <w:rPr>
-          <w:rFonts w:ascii="Helvetica" w:hAnsi="Helvetica"/>
-          <w:color w:val="008080"/>
-          <w:sz w:val="22"/>
-          <w:szCs w:val="22"/>
+          <w:sz w:val="26"/>
+          <w:szCs w:val="26"/>
+        </w:rPr>
+        <w:t>5578</w:t>
+      </w:r>
+      <w:r>
+        <w:rPr>
+          <w:rFonts w:ascii="Helvetica" w:hAnsi="Helvetica"/>
+          <w:color w:val="368081"/>
+          <w:sz w:val="26"/>
+          <w:szCs w:val="26"/>
+        </w:rPr>
+        <w:t xml:space="preserve"> </w:t>
+      </w:r>
+      <w:r>
+        <w:rPr>
+          <w:rFonts w:ascii="Helvetica" w:hAnsi="Helvetica"/>
+          <w:color w:val="368081"/>
+          <w:sz w:val="26"/>
+          <w:szCs w:val="26"/>
         </w:rPr>
         <w:sym w:font="Symbol" w:char="F0B7"/>
       </w:r>
       <w:r>
         <w:rPr>
           <w:rFonts w:ascii="Helvetica" w:hAnsi="Helvetica"/>
-          <w:color w:val="008080"/>
-          <w:sz w:val="22"/>
-          <w:szCs w:val="22"/>
-        </w:rPr>
-        <w:t xml:space="preserve"> </w:t>
-      </w:r>
-      <w:r>
-        <w:rPr>
-          <w:rFonts w:ascii="Helvetica" w:hAnsi="Helvetica"/>
-          <w:color w:val="008080"/>
-          <w:sz w:val="22"/>
-          <w:szCs w:val="22"/>
-        </w:rPr>
-        <w:t>sarahcaplan@gmail.com</w:t>
-      </w:r>
-      <w:r>
-        <w:rPr>
-          <w:rFonts w:ascii="Helvetica" w:hAnsi="Helvetica"/>
-          <w:color w:val="008080"/>
-          <w:sz w:val="22"/>
-          <w:szCs w:val="22"/>
-        </w:rPr>
-        <w:t xml:space="preserve"> </w:t>
-      </w:r>
-      <w:r>
-        <w:rPr>
-          <w:rFonts w:ascii="Helvetica" w:hAnsi="Helvetica"/>
-          <w:color w:val="008080"/>
-          <w:sz w:val="22"/>
-          <w:szCs w:val="22"/>
-        </w:rPr>
-        <w:sym w:font="Symbol" w:char="F0B7"/>
-      </w:r>
-      <w:r>
-        <w:rPr>
-          <w:rFonts w:ascii="Helvetica" w:hAnsi="Helvetica"/>
-          <w:color w:val="008080"/>
-          <w:sz w:val="22"/>
-          <w:szCs w:val="22"/>
-        </w:rPr>
-        <w:t xml:space="preserve"> </w:t>
-      </w:r>
-      <w:r>
-        <w:rPr>
-          <w:rFonts w:ascii="Helvetica" w:hAnsi="Helvetica"/>
-          <w:color w:val="008080"/>
-          <w:sz w:val="22"/>
-          <w:szCs w:val="22"/>
-        </w:rPr>
-        <w:t>505-239-</w:t>
-      </w:r>
-      <w:r>
-        <w:rPr>
-          <w:rFonts w:ascii="Helvetica" w:hAnsi="Helvetica"/>
           <w:color w:val="368081"/>
-          <w:sz w:val="22"/>
-          <w:szCs w:val="22"/>
-        </w:rPr>
-        <w:t>5578</w:t>
-      </w:r>
-      <w:r>
-        <w:rPr>
-          <w:rFonts w:ascii="Helvetica" w:hAnsi="Helvetica"/>
-          <w:color w:val="368081"/>
-          <w:sz w:val="22"/>
-          <w:szCs w:val="22"/>
-        </w:rPr>
-        <w:t xml:space="preserve"> </w:t>
-      </w:r>
-      <w:r>
-        <w:rPr>
-          <w:rFonts w:ascii="Helvetica" w:hAnsi="Helvetica"/>
-          <w:color w:val="368081"/>
-          <w:sz w:val="22"/>
-          <w:szCs w:val="22"/>
-        </w:rPr>
-        <w:sym w:font="Symbol" w:char="F0B7"/>
-      </w:r>
-      <w:r>
-        <w:rPr>
-          <w:rFonts w:ascii="Helvetica" w:hAnsi="Helvetica"/>
-          <w:color w:val="368081"/>
-          <w:sz w:val="22"/>
-          <w:szCs w:val="22"/>
+          <w:sz w:val="26"/>
+          <w:szCs w:val="26"/>
         </w:rPr>
         <w:t xml:space="preserve"> </w:t>
       </w:r>
@@ -270,8 +243,8 @@
             <w:rStyle w:val="Hyperlink"/>
             <w:rFonts w:ascii="Helvetica" w:hAnsi="Helvetica"/>
             <w:color w:val="368081"/>
-            <w:sz w:val="22"/>
-            <w:szCs w:val="22"/>
+            <w:sz w:val="26"/>
+            <w:szCs w:val="26"/>
             <w:u w:val="none"/>
           </w:rPr>
           <w:t>LinkedIn</w:t>
@@ -281,8 +254,8 @@
         <w:rPr>
           <w:rFonts w:ascii="Helvetica" w:hAnsi="Helvetica"/>
           <w:color w:val="368081"/>
-          <w:sz w:val="22"/>
-          <w:szCs w:val="22"/>
+          <w:sz w:val="26"/>
+          <w:szCs w:val="26"/>
         </w:rPr>
         <w:t xml:space="preserve"> </w:t>
       </w:r>
@@ -290,8 +263,8 @@
         <w:rPr>
           <w:rFonts w:ascii="Helvetica" w:hAnsi="Helvetica"/>
           <w:color w:val="368081"/>
-          <w:sz w:val="22"/>
-          <w:szCs w:val="22"/>
+          <w:sz w:val="26"/>
+          <w:szCs w:val="26"/>
         </w:rPr>
         <w:sym w:font="Symbol" w:char="F0B7"/>
       </w:r>
@@ -299,8 +272,8 @@
         <w:rPr>
           <w:rFonts w:ascii="Helvetica" w:hAnsi="Helvetica"/>
           <w:color w:val="368081"/>
-          <w:sz w:val="22"/>
-          <w:szCs w:val="22"/>
+          <w:sz w:val="26"/>
+          <w:szCs w:val="26"/>
         </w:rPr>
         <w:t xml:space="preserve"> </w:t>
       </w:r>
@@ -311,8 +284,8 @@
             <w:rStyle w:val="Hyperlink"/>
             <w:rFonts w:ascii="Helvetica" w:hAnsi="Helvetica"/>
             <w:color w:val="368081"/>
-            <w:sz w:val="22"/>
-            <w:szCs w:val="22"/>
+            <w:sz w:val="26"/>
+            <w:szCs w:val="26"/>
             <w:u w:val="none"/>
           </w:rPr>
           <w:t>GitHub</w:t>
@@ -324,8 +297,8 @@
           <w:rStyle w:val="Hyperlink"/>
           <w:rFonts w:ascii="Helvetica" w:hAnsi="Helvetica"/>
           <w:color w:val="368081"/>
-          <w:sz w:val="22"/>
-          <w:szCs w:val="22"/>
+          <w:sz w:val="26"/>
+          <w:szCs w:val="26"/>
           <w:u w:val="none"/>
         </w:rPr>
         <w:t xml:space="preserve"> </w:t>
@@ -334,8 +307,8 @@
         <w:rPr>
           <w:rFonts w:ascii="Helvetica" w:hAnsi="Helvetica"/>
           <w:color w:val="368081"/>
-          <w:sz w:val="22"/>
-          <w:szCs w:val="22"/>
+          <w:sz w:val="26"/>
+          <w:szCs w:val="26"/>
         </w:rPr>
         <w:sym w:font="Symbol" w:char="F0B7"/>
       </w:r>
@@ -343,8 +316,8 @@
         <w:rPr>
           <w:rFonts w:ascii="Helvetica" w:hAnsi="Helvetica"/>
           <w:color w:val="368081"/>
-          <w:sz w:val="22"/>
-          <w:szCs w:val="22"/>
+          <w:sz w:val="26"/>
+          <w:szCs w:val="26"/>
         </w:rPr>
         <w:t xml:space="preserve"> </w:t>
       </w:r>
@@ -355,16 +328,14 @@
             <w:rStyle w:val="Hyperlink"/>
             <w:rFonts w:ascii="Helvetica" w:hAnsi="Helvetica"/>
             <w:color w:val="368081"/>
-            <w:sz w:val="22"/>
-            <w:szCs w:val="22"/>
+            <w:sz w:val="26"/>
+            <w:szCs w:val="26"/>
             <w:u w:val="none"/>
           </w:rPr>
           <w:t>Goodreads</w:t>
         </w:r>
         <w:proofErr w:type="spellEnd"/>
       </w:hyperlink>
-      <w:bookmarkStart w:id="0" w:name="_GoBack"/>
-      <w:bookmarkEnd w:id="0"/>
     </w:p>
     <w:p>
       <w:pPr>
@@ -1494,13 +1465,13 @@
         <w:rPr>
           <w:rFonts w:ascii="Helvetica" w:hAnsi="Helvetica"/>
         </w:rPr>
-        <w:t xml:space="preserve">dozens of </w:t>
-      </w:r>
-      <w:r>
-        <w:rPr>
-          <w:rFonts w:ascii="Helvetica" w:hAnsi="Helvetica"/>
-        </w:rPr>
-        <w:t xml:space="preserve">features </w:t>
+        <w:t>over 20 f</w:t>
+      </w:r>
+      <w:r>
+        <w:rPr>
+          <w:rFonts w:ascii="Helvetica" w:hAnsi="Helvetica"/>
+        </w:rPr>
+        <w:t xml:space="preserve">eatures </w:t>
       </w:r>
       <w:r>
         <w:rPr>
@@ -1596,7 +1567,13 @@
         <w:rPr>
           <w:rFonts w:ascii="Helvetica" w:hAnsi="Helvetica"/>
         </w:rPr>
-        <w:t>ten-person development team</w:t>
+        <w:t xml:space="preserve">10 </w:t>
+      </w:r>
+      <w:r>
+        <w:rPr>
+          <w:rFonts w:ascii="Helvetica" w:hAnsi="Helvetica"/>
+        </w:rPr>
+        <w:t>person development team</w:t>
       </w:r>
       <w:r>
         <w:rPr>
@@ -1822,6 +1799,12 @@
           <w:rFonts w:ascii="Helvetica" w:hAnsi="Helvetica"/>
         </w:rPr>
         <w:t xml:space="preserve"> internal tools </w:t>
+      </w:r>
+      <w:r>
+        <w:rPr>
+          <w:rFonts w:ascii="Helvetica" w:hAnsi="Helvetica"/>
+        </w:rPr>
+        <w:t xml:space="preserve">for </w:t>
       </w:r>
       <w:r>
         <w:rPr>
@@ -2199,6 +2182,7 @@
           <w:rFonts w:ascii="Helvetica" w:hAnsi="Helvetica"/>
           <w:color w:val="auto"/>
         </w:rPr>
+        <w:lastRenderedPageBreak/>
         <w:t>New York University</w:t>
       </w:r>
       <w:r>
@@ -4654,7 +4638,7 @@
 </file>
 
 <file path=customXml/itemProps1.xml><?xml version="1.0" encoding="utf-8"?>
-<ds:datastoreItem xmlns:ds="http://schemas.openxmlformats.org/officeDocument/2006/customXml" ds:itemID="{C2954106-82D3-4049-B148-3FFB49571718}">
+<ds:datastoreItem xmlns:ds="http://schemas.openxmlformats.org/officeDocument/2006/customXml" ds:itemID="{BCE92336-863F-EA4E-B0A8-8D9D6517DA91}">
   <ds:schemaRefs>
     <ds:schemaRef ds:uri="http://schemas.openxmlformats.org/officeDocument/2006/bibliography"/>
   </ds:schemaRefs>

</xml_diff>